<commit_message>
push tests for player1 & 2
</commit_message>
<xml_diff>
--- a/Push Notification UATs.docx
+++ b/Push Notification UATs.docx
@@ -1,6 +1,6 @@
 
 <file path=word/document.xml><?xml version="1.0" encoding="utf-8"?>
-<w:document xmlns:wpc="http://schemas.microsoft.com/office/word/2010/wordprocessingCanvas" xmlns:mc="http://schemas.openxmlformats.org/markup-compatibility/2006" xmlns:o="urn:schemas-microsoft-com:office:office" xmlns:r="http://schemas.openxmlformats.org/officeDocument/2006/relationships" xmlns:m="http://schemas.openxmlformats.org/officeDocument/2006/math" xmlns:v="urn:schemas-microsoft-com:vml" xmlns:wp14="http://schemas.microsoft.com/office/word/2010/wordprocessingDrawing" xmlns:wp="http://schemas.openxmlformats.org/drawingml/2006/wordprocessingDrawing" xmlns:w10="urn:schemas-microsoft-com:office:word" xmlns:w="http://schemas.openxmlformats.org/wordprocessingml/2006/main" xmlns:w14="http://schemas.microsoft.com/office/word/2010/wordml" xmlns:w15="http://schemas.microsoft.com/office/word/2012/wordml" xmlns:wpg="http://schemas.microsoft.com/office/word/2010/wordprocessingGroup" xmlns:wpi="http://schemas.microsoft.com/office/word/2010/wordprocessingInk" xmlns:wne="http://schemas.microsoft.com/office/word/2006/wordml" xmlns:wps="http://schemas.microsoft.com/office/word/2010/wordprocessingShape" mc:Ignorable="w14 w15 wp14">
+<w:document xmlns:wpc="http://schemas.microsoft.com/office/word/2010/wordprocessingCanvas" xmlns:cx="http://schemas.microsoft.com/office/drawing/2014/chartex" xmlns:cx1="http://schemas.microsoft.com/office/drawing/2015/9/8/chartex" xmlns:mc="http://schemas.openxmlformats.org/markup-compatibility/2006" xmlns:o="urn:schemas-microsoft-com:office:office" xmlns:r="http://schemas.openxmlformats.org/officeDocument/2006/relationships" xmlns:m="http://schemas.openxmlformats.org/officeDocument/2006/math" xmlns:v="urn:schemas-microsoft-com:vml" xmlns:wp14="http://schemas.microsoft.com/office/word/2010/wordprocessingDrawing" xmlns:wp="http://schemas.openxmlformats.org/drawingml/2006/wordprocessingDrawing" xmlns:w10="urn:schemas-microsoft-com:office:word" xmlns:w="http://schemas.openxmlformats.org/wordprocessingml/2006/main" xmlns:w14="http://schemas.microsoft.com/office/word/2010/wordml" xmlns:w15="http://schemas.microsoft.com/office/word/2012/wordml" xmlns:w16se="http://schemas.microsoft.com/office/word/2015/wordml/symex" xmlns:wpg="http://schemas.microsoft.com/office/word/2010/wordprocessingGroup" xmlns:wpi="http://schemas.microsoft.com/office/word/2010/wordprocessingInk" xmlns:wne="http://schemas.microsoft.com/office/word/2006/wordml" xmlns:wps="http://schemas.microsoft.com/office/word/2010/wordprocessingShape" mc:Ignorable="w14 w15 w16se wp14">
   <w:body>
     <w:tbl>
       <w:tblPr>
@@ -230,7 +230,35 @@
                 <w:sz w:val="24"/>
                 <w:szCs w:val="24"/>
               </w:rPr>
-              <w:t>This test will check to see that at the end of a round a push notification is sent to the opponent telling them it is their turn</w:t>
+              <w:t>This test will ch</w:t>
+            </w:r>
+            <w:r>
+              <w:rPr>
+                <w:sz w:val="24"/>
+                <w:szCs w:val="24"/>
+              </w:rPr>
+              <w:t xml:space="preserve">eck to see that at the end of the player2’s round 2 turn </w:t>
+            </w:r>
+            <w:r>
+              <w:rPr>
+                <w:sz w:val="24"/>
+                <w:szCs w:val="24"/>
+              </w:rPr>
+              <w:t xml:space="preserve">a push notification is sent to </w:t>
+            </w:r>
+            <w:r>
+              <w:rPr>
+                <w:sz w:val="24"/>
+                <w:szCs w:val="24"/>
+              </w:rPr>
+              <w:t xml:space="preserve">player1 </w:t>
+            </w:r>
+            <w:r>
+              <w:rPr>
+                <w:sz w:val="24"/>
+                <w:szCs w:val="24"/>
+              </w:rPr>
+              <w:t>telling them it is their turn</w:t>
             </w:r>
           </w:p>
         </w:tc>
@@ -368,7 +396,21 @@
                 <w:sz w:val="24"/>
                 <w:szCs w:val="24"/>
               </w:rPr>
-              <w:t>That the players will receive push notifications to let them know it’s their turn</w:t>
+              <w:t>That the user who initially started the game</w:t>
+            </w:r>
+            <w:r>
+              <w:rPr>
+                <w:sz w:val="24"/>
+                <w:szCs w:val="24"/>
+              </w:rPr>
+              <w:t>, player1,</w:t>
+            </w:r>
+            <w:r>
+              <w:rPr>
+                <w:sz w:val="24"/>
+                <w:szCs w:val="24"/>
+              </w:rPr>
+              <w:t xml:space="preserve"> receives a push notifications to let them know it’s their turn</w:t>
             </w:r>
           </w:p>
         </w:tc>
@@ -710,13 +752,7 @@
               <w:rPr>
                 <w:sz w:val="24"/>
               </w:rPr>
-              <w:t>Player one starts a game</w:t>
-            </w:r>
-            <w:r>
-              <w:rPr>
-                <w:sz w:val="24"/>
-              </w:rPr>
-              <w:t xml:space="preserve"> </w:t>
+              <w:t xml:space="preserve">Player1 starts a game </w:t>
             </w:r>
           </w:p>
         </w:tc>
@@ -735,7 +771,7 @@
               <w:rPr>
                 <w:sz w:val="24"/>
               </w:rPr>
-              <w:t>The player can complete a round</w:t>
+              <w:t>The player can complete their turn</w:t>
             </w:r>
           </w:p>
         </w:tc>
@@ -817,7 +853,7 @@
               <w:rPr>
                 <w:sz w:val="24"/>
               </w:rPr>
-              <w:t>Player two enters game</w:t>
+              <w:t>Player2 enters game and plays the bottom or round 1</w:t>
             </w:r>
           </w:p>
         </w:tc>
@@ -836,7 +872,7 @@
               <w:rPr>
                 <w:sz w:val="24"/>
               </w:rPr>
-              <w:t>Player two completes round</w:t>
+              <w:t>Player2 completes round 1</w:t>
             </w:r>
           </w:p>
         </w:tc>
@@ -918,19 +954,7 @@
               <w:rPr>
                 <w:sz w:val="24"/>
               </w:rPr>
-              <w:t>System sends a push notification</w:t>
-            </w:r>
-            <w:r>
-              <w:rPr>
-                <w:sz w:val="24"/>
-              </w:rPr>
-              <w:t xml:space="preserve"> </w:t>
-            </w:r>
-            <w:r>
-              <w:rPr>
-                <w:sz w:val="24"/>
-              </w:rPr>
-              <w:t>to player one</w:t>
+              <w:t>Player2 plays the top of round 2</w:t>
             </w:r>
           </w:p>
         </w:tc>
@@ -949,7 +973,7 @@
               <w:rPr>
                 <w:sz w:val="24"/>
               </w:rPr>
-              <w:t>Player receives a push notification telling them it’s their turn</w:t>
+              <w:t xml:space="preserve">Player2 completes their turn </w:t>
             </w:r>
           </w:p>
         </w:tc>
@@ -977,6 +1001,131 @@
           </w:p>
         </w:tc>
       </w:tr>
+      <w:tr>
+        <w:tblPrEx>
+          <w:tblBorders>
+            <w:top w:val="single" w:sz="6" w:space="0" w:color="auto"/>
+            <w:left w:val="single" w:sz="6" w:space="0" w:color="auto"/>
+            <w:bottom w:val="single" w:sz="6" w:space="0" w:color="auto"/>
+            <w:right w:val="single" w:sz="6" w:space="0" w:color="auto"/>
+            <w:insideH w:val="single" w:sz="6" w:space="0" w:color="auto"/>
+            <w:insideV w:val="single" w:sz="6" w:space="0" w:color="auto"/>
+          </w:tblBorders>
+        </w:tblPrEx>
+        <w:trPr>
+          <w:cantSplit/>
+          <w:trHeight w:val="80"/>
+        </w:trPr>
+        <w:tc>
+          <w:tcPr>
+            <w:tcW w:w="558" w:type="dxa"/>
+            <w:tcBorders>
+              <w:right w:val="single" w:sz="4" w:space="0" w:color="auto"/>
+            </w:tcBorders>
+          </w:tcPr>
+          <w:p>
+            <w:pPr>
+              <w:pStyle w:val="proc"/>
+              <w:rPr>
+                <w:sz w:val="24"/>
+              </w:rPr>
+            </w:pPr>
+          </w:p>
+        </w:tc>
+        <w:tc>
+          <w:tcPr>
+            <w:tcW w:w="5596" w:type="dxa"/>
+            <w:gridSpan w:val="3"/>
+            <w:tcBorders>
+              <w:left w:val="single" w:sz="4" w:space="0" w:color="auto"/>
+            </w:tcBorders>
+          </w:tcPr>
+          <w:p>
+            <w:pPr>
+              <w:pStyle w:val="proc"/>
+              <w:numPr>
+                <w:ilvl w:val="0"/>
+                <w:numId w:val="0"/>
+              </w:numPr>
+              <w:rPr>
+                <w:sz w:val="24"/>
+              </w:rPr>
+            </w:pPr>
+            <w:r>
+              <w:rPr>
+                <w:sz w:val="24"/>
+              </w:rPr>
+              <w:t>System sends a push notification</w:t>
+            </w:r>
+            <w:r>
+              <w:rPr>
+                <w:sz w:val="24"/>
+              </w:rPr>
+              <w:t xml:space="preserve"> </w:t>
+            </w:r>
+            <w:r>
+              <w:rPr>
+                <w:sz w:val="24"/>
+              </w:rPr>
+              <w:t>to player one</w:t>
+            </w:r>
+          </w:p>
+        </w:tc>
+        <w:tc>
+          <w:tcPr>
+            <w:tcW w:w="5596" w:type="dxa"/>
+          </w:tcPr>
+          <w:p>
+            <w:pPr>
+              <w:pStyle w:val="bp"/>
+              <w:rPr>
+                <w:sz w:val="24"/>
+              </w:rPr>
+            </w:pPr>
+            <w:r>
+              <w:rPr>
+                <w:sz w:val="24"/>
+              </w:rPr>
+              <w:t>Player</w:t>
+            </w:r>
+            <w:r>
+              <w:rPr>
+                <w:sz w:val="24"/>
+              </w:rPr>
+              <w:t>1</w:t>
+            </w:r>
+            <w:r>
+              <w:rPr>
+                <w:sz w:val="24"/>
+              </w:rPr>
+              <w:t xml:space="preserve"> receives a push notification telling them it’s their turn</w:t>
+            </w:r>
+          </w:p>
+        </w:tc>
+        <w:tc>
+          <w:tcPr>
+            <w:tcW w:w="714" w:type="dxa"/>
+          </w:tcPr>
+          <w:p>
+            <w:pPr>
+              <w:pStyle w:val="RowHeadings"/>
+              <w:spacing w:before="80" w:after="80"/>
+              <w:jc w:val="center"/>
+            </w:pPr>
+          </w:p>
+        </w:tc>
+        <w:tc>
+          <w:tcPr>
+            <w:tcW w:w="714" w:type="dxa"/>
+          </w:tcPr>
+          <w:p>
+            <w:pPr>
+              <w:pStyle w:val="RowHeadings"/>
+              <w:spacing w:before="80" w:after="80"/>
+            </w:pPr>
+          </w:p>
+        </w:tc>
+      </w:tr>
     </w:tbl>
     <w:p>
       <w:pPr>
@@ -985,57 +1134,1423 @@
       </w:pPr>
     </w:p>
     <w:p>
+      <w:r>
+        <w:br w:type="page"/>
+      </w:r>
+    </w:p>
+    <w:tbl>
+      <w:tblPr>
+        <w:tblW w:w="13178" w:type="dxa"/>
+        <w:tblLayout w:type="fixed"/>
+        <w:tblLook w:val="0000" w:firstRow="0" w:lastRow="0" w:firstColumn="0" w:lastColumn="0" w:noHBand="0" w:noVBand="0"/>
+      </w:tblPr>
+      <w:tblGrid>
+        <w:gridCol w:w="558"/>
+        <w:gridCol w:w="2880"/>
+        <w:gridCol w:w="30"/>
+        <w:gridCol w:w="2686"/>
+        <w:gridCol w:w="5596"/>
+        <w:gridCol w:w="714"/>
+        <w:gridCol w:w="714"/>
+      </w:tblGrid>
+      <w:tr>
+        <w:trPr>
+          <w:cantSplit/>
+          <w:tblHeader/>
+        </w:trPr>
+        <w:tc>
+          <w:tcPr>
+            <w:tcW w:w="3468" w:type="dxa"/>
+            <w:gridSpan w:val="3"/>
+            <w:tcBorders>
+              <w:top w:val="single" w:sz="6" w:space="0" w:color="auto"/>
+              <w:left w:val="single" w:sz="4" w:space="0" w:color="auto"/>
+              <w:bottom w:val="single" w:sz="6" w:space="0" w:color="auto"/>
+              <w:right w:val="single" w:sz="6" w:space="0" w:color="auto"/>
+            </w:tcBorders>
+          </w:tcPr>
+          <w:p>
+            <w:pPr>
+              <w:pStyle w:val="bp"/>
+              <w:rPr>
+                <w:b/>
+              </w:rPr>
+            </w:pPr>
+            <w:r>
+              <w:rPr>
+                <w:b/>
+              </w:rPr>
+              <w:lastRenderedPageBreak/>
+              <w:t>Test Name</w:t>
+            </w:r>
+          </w:p>
+        </w:tc>
+        <w:tc>
+          <w:tcPr>
+            <w:tcW w:w="9710" w:type="dxa"/>
+            <w:gridSpan w:val="4"/>
+            <w:tcBorders>
+              <w:top w:val="single" w:sz="6" w:space="0" w:color="auto"/>
+              <w:left w:val="single" w:sz="6" w:space="0" w:color="auto"/>
+              <w:bottom w:val="single" w:sz="6" w:space="0" w:color="auto"/>
+              <w:right w:val="single" w:sz="4" w:space="0" w:color="auto"/>
+            </w:tcBorders>
+          </w:tcPr>
+          <w:p>
+            <w:pPr>
+              <w:pStyle w:val="bp"/>
+              <w:tabs>
+                <w:tab w:val="left" w:pos="5685"/>
+              </w:tabs>
+              <w:rPr>
+                <w:sz w:val="24"/>
+                <w:szCs w:val="24"/>
+              </w:rPr>
+            </w:pPr>
+            <w:r>
+              <w:rPr>
+                <w:sz w:val="24"/>
+                <w:szCs w:val="24"/>
+              </w:rPr>
+              <w:t>Push Notifications</w:t>
+            </w:r>
+          </w:p>
+        </w:tc>
+      </w:tr>
+      <w:tr>
+        <w:trPr>
+          <w:cantSplit/>
+          <w:tblHeader/>
+        </w:trPr>
+        <w:tc>
+          <w:tcPr>
+            <w:tcW w:w="3468" w:type="dxa"/>
+            <w:gridSpan w:val="3"/>
+            <w:tcBorders>
+              <w:top w:val="single" w:sz="6" w:space="0" w:color="auto"/>
+              <w:left w:val="single" w:sz="4" w:space="0" w:color="auto"/>
+              <w:bottom w:val="single" w:sz="6" w:space="0" w:color="auto"/>
+              <w:right w:val="single" w:sz="6" w:space="0" w:color="auto"/>
+            </w:tcBorders>
+          </w:tcPr>
+          <w:p>
+            <w:pPr>
+              <w:pStyle w:val="bp"/>
+              <w:rPr>
+                <w:b/>
+              </w:rPr>
+            </w:pPr>
+            <w:r>
+              <w:rPr>
+                <w:b/>
+              </w:rPr>
+              <w:t>Use Case Tested:</w:t>
+            </w:r>
+          </w:p>
+        </w:tc>
+        <w:tc>
+          <w:tcPr>
+            <w:tcW w:w="9710" w:type="dxa"/>
+            <w:gridSpan w:val="4"/>
+            <w:tcBorders>
+              <w:top w:val="single" w:sz="6" w:space="0" w:color="auto"/>
+              <w:left w:val="single" w:sz="6" w:space="0" w:color="auto"/>
+              <w:bottom w:val="single" w:sz="6" w:space="0" w:color="auto"/>
+              <w:right w:val="single" w:sz="4" w:space="0" w:color="auto"/>
+            </w:tcBorders>
+          </w:tcPr>
+          <w:p>
+            <w:pPr>
+              <w:pStyle w:val="bp"/>
+              <w:tabs>
+                <w:tab w:val="left" w:pos="5685"/>
+              </w:tabs>
+              <w:rPr>
+                <w:sz w:val="24"/>
+                <w:szCs w:val="24"/>
+              </w:rPr>
+            </w:pPr>
+            <w:r>
+              <w:rPr>
+                <w:sz w:val="24"/>
+                <w:szCs w:val="24"/>
+              </w:rPr>
+              <w:t>Play game-notify</w:t>
+            </w:r>
+          </w:p>
+          <w:p>
+            <w:pPr>
+              <w:pStyle w:val="bp"/>
+              <w:tabs>
+                <w:tab w:val="left" w:pos="5685"/>
+              </w:tabs>
+              <w:rPr>
+                <w:sz w:val="24"/>
+                <w:szCs w:val="24"/>
+              </w:rPr>
+            </w:pPr>
+          </w:p>
+        </w:tc>
+      </w:tr>
+      <w:tr>
+        <w:trPr>
+          <w:cantSplit/>
+          <w:trHeight w:val="711"/>
+          <w:tblHeader/>
+        </w:trPr>
+        <w:tc>
+          <w:tcPr>
+            <w:tcW w:w="3468" w:type="dxa"/>
+            <w:gridSpan w:val="3"/>
+            <w:tcBorders>
+              <w:top w:val="single" w:sz="6" w:space="0" w:color="auto"/>
+              <w:left w:val="single" w:sz="4" w:space="0" w:color="auto"/>
+              <w:bottom w:val="single" w:sz="6" w:space="0" w:color="auto"/>
+              <w:right w:val="single" w:sz="6" w:space="0" w:color="auto"/>
+            </w:tcBorders>
+          </w:tcPr>
+          <w:p>
+            <w:pPr>
+              <w:pStyle w:val="bp"/>
+              <w:rPr>
+                <w:b/>
+              </w:rPr>
+            </w:pPr>
+            <w:r>
+              <w:rPr>
+                <w:b/>
+              </w:rPr>
+              <w:t>Test Description:</w:t>
+            </w:r>
+          </w:p>
+        </w:tc>
+        <w:tc>
+          <w:tcPr>
+            <w:tcW w:w="9710" w:type="dxa"/>
+            <w:gridSpan w:val="4"/>
+            <w:tcBorders>
+              <w:top w:val="single" w:sz="6" w:space="0" w:color="auto"/>
+              <w:left w:val="single" w:sz="6" w:space="0" w:color="auto"/>
+              <w:bottom w:val="single" w:sz="6" w:space="0" w:color="auto"/>
+              <w:right w:val="single" w:sz="4" w:space="0" w:color="auto"/>
+            </w:tcBorders>
+          </w:tcPr>
+          <w:p>
+            <w:pPr>
+              <w:pStyle w:val="bp"/>
+              <w:ind w:left="-48" w:firstLine="48"/>
+              <w:rPr>
+                <w:sz w:val="24"/>
+                <w:szCs w:val="24"/>
+              </w:rPr>
+            </w:pPr>
+            <w:r>
+              <w:rPr>
+                <w:sz w:val="24"/>
+                <w:szCs w:val="24"/>
+              </w:rPr>
+              <w:t>This test will check to see that at the end of the player</w:t>
+            </w:r>
+            <w:r>
+              <w:rPr>
+                <w:sz w:val="24"/>
+                <w:szCs w:val="24"/>
+              </w:rPr>
+              <w:t>1</w:t>
+            </w:r>
+            <w:r>
+              <w:rPr>
+                <w:sz w:val="24"/>
+                <w:szCs w:val="24"/>
+              </w:rPr>
+              <w:t xml:space="preserve">’s round </w:t>
+            </w:r>
+            <w:r>
+              <w:rPr>
+                <w:sz w:val="24"/>
+                <w:szCs w:val="24"/>
+              </w:rPr>
+              <w:t>3</w:t>
+            </w:r>
+            <w:r>
+              <w:rPr>
+                <w:sz w:val="24"/>
+                <w:szCs w:val="24"/>
+              </w:rPr>
+              <w:t xml:space="preserve"> turn a push notification is sent to </w:t>
+            </w:r>
+            <w:r>
+              <w:rPr>
+                <w:sz w:val="24"/>
+                <w:szCs w:val="24"/>
+              </w:rPr>
+              <w:t>player2</w:t>
+            </w:r>
+            <w:r>
+              <w:rPr>
+                <w:sz w:val="24"/>
+                <w:szCs w:val="24"/>
+              </w:rPr>
+              <w:t xml:space="preserve"> telling them it is their turn</w:t>
+            </w:r>
+          </w:p>
+        </w:tc>
+      </w:tr>
+      <w:tr>
+        <w:trPr>
+          <w:cantSplit/>
+          <w:tblHeader/>
+        </w:trPr>
+        <w:tc>
+          <w:tcPr>
+            <w:tcW w:w="3468" w:type="dxa"/>
+            <w:gridSpan w:val="3"/>
+            <w:tcBorders>
+              <w:top w:val="single" w:sz="4" w:space="0" w:color="auto"/>
+              <w:left w:val="single" w:sz="4" w:space="0" w:color="auto"/>
+              <w:bottom w:val="single" w:sz="6" w:space="0" w:color="auto"/>
+              <w:right w:val="single" w:sz="6" w:space="0" w:color="auto"/>
+            </w:tcBorders>
+          </w:tcPr>
+          <w:p>
+            <w:pPr>
+              <w:pStyle w:val="bp"/>
+              <w:rPr>
+                <w:b/>
+              </w:rPr>
+            </w:pPr>
+            <w:r>
+              <w:rPr>
+                <w:b/>
+              </w:rPr>
+              <w:t>Pre-conditions</w:t>
+            </w:r>
+          </w:p>
+        </w:tc>
+        <w:tc>
+          <w:tcPr>
+            <w:tcW w:w="9710" w:type="dxa"/>
+            <w:gridSpan w:val="4"/>
+            <w:tcBorders>
+              <w:top w:val="single" w:sz="4" w:space="0" w:color="auto"/>
+              <w:left w:val="single" w:sz="6" w:space="0" w:color="auto"/>
+              <w:bottom w:val="single" w:sz="6" w:space="0" w:color="auto"/>
+              <w:right w:val="single" w:sz="4" w:space="0" w:color="auto"/>
+            </w:tcBorders>
+          </w:tcPr>
+          <w:p>
+            <w:pPr>
+              <w:pStyle w:val="bp"/>
+              <w:ind w:left="-48" w:firstLine="48"/>
+              <w:rPr>
+                <w:sz w:val="24"/>
+                <w:szCs w:val="24"/>
+              </w:rPr>
+            </w:pPr>
+            <w:r>
+              <w:rPr>
+                <w:sz w:val="24"/>
+                <w:szCs w:val="24"/>
+              </w:rPr>
+              <w:t xml:space="preserve">Game must have two players </w:t>
+            </w:r>
+          </w:p>
+          <w:p>
+            <w:pPr>
+              <w:pStyle w:val="bp"/>
+              <w:ind w:left="-48" w:firstLine="48"/>
+              <w:rPr>
+                <w:sz w:val="24"/>
+                <w:szCs w:val="24"/>
+              </w:rPr>
+            </w:pPr>
+            <w:r>
+              <w:rPr>
+                <w:sz w:val="24"/>
+                <w:szCs w:val="24"/>
+              </w:rPr>
+              <w:t>Minimum of one round played</w:t>
+            </w:r>
+          </w:p>
+        </w:tc>
+      </w:tr>
+      <w:tr>
+        <w:trPr>
+          <w:cantSplit/>
+          <w:tblHeader/>
+        </w:trPr>
+        <w:tc>
+          <w:tcPr>
+            <w:tcW w:w="3468" w:type="dxa"/>
+            <w:gridSpan w:val="3"/>
+            <w:tcBorders>
+              <w:top w:val="single" w:sz="6" w:space="0" w:color="auto"/>
+              <w:left w:val="single" w:sz="4" w:space="0" w:color="auto"/>
+              <w:bottom w:val="single" w:sz="6" w:space="0" w:color="auto"/>
+              <w:right w:val="single" w:sz="6" w:space="0" w:color="auto"/>
+            </w:tcBorders>
+          </w:tcPr>
+          <w:p>
+            <w:pPr>
+              <w:pStyle w:val="bp"/>
+              <w:rPr>
+                <w:b/>
+              </w:rPr>
+            </w:pPr>
+            <w:r>
+              <w:rPr>
+                <w:b/>
+              </w:rPr>
+              <w:t>Post-conditions</w:t>
+            </w:r>
+          </w:p>
+        </w:tc>
+        <w:tc>
+          <w:tcPr>
+            <w:tcW w:w="9710" w:type="dxa"/>
+            <w:gridSpan w:val="4"/>
+            <w:tcBorders>
+              <w:top w:val="single" w:sz="6" w:space="0" w:color="auto"/>
+              <w:left w:val="single" w:sz="6" w:space="0" w:color="auto"/>
+              <w:bottom w:val="single" w:sz="6" w:space="0" w:color="auto"/>
+              <w:right w:val="single" w:sz="4" w:space="0" w:color="auto"/>
+            </w:tcBorders>
+          </w:tcPr>
+          <w:p>
+            <w:pPr>
+              <w:pStyle w:val="bp"/>
+              <w:rPr>
+                <w:sz w:val="24"/>
+                <w:szCs w:val="24"/>
+              </w:rPr>
+            </w:pPr>
+            <w:r>
+              <w:rPr>
+                <w:sz w:val="24"/>
+                <w:szCs w:val="24"/>
+              </w:rPr>
+              <w:t xml:space="preserve">That </w:t>
+            </w:r>
+            <w:r>
+              <w:rPr>
+                <w:sz w:val="24"/>
+                <w:szCs w:val="24"/>
+              </w:rPr>
+              <w:t>player</w:t>
+            </w:r>
+            <w:r>
+              <w:rPr>
+                <w:sz w:val="24"/>
+                <w:szCs w:val="24"/>
+              </w:rPr>
+              <w:t>2</w:t>
+            </w:r>
+            <w:r>
+              <w:rPr>
+                <w:sz w:val="24"/>
+                <w:szCs w:val="24"/>
+              </w:rPr>
+              <w:t xml:space="preserve"> receive</w:t>
+            </w:r>
+            <w:r>
+              <w:rPr>
+                <w:sz w:val="24"/>
+                <w:szCs w:val="24"/>
+              </w:rPr>
+              <w:t>s a</w:t>
+            </w:r>
+            <w:r>
+              <w:rPr>
+                <w:sz w:val="24"/>
+                <w:szCs w:val="24"/>
+              </w:rPr>
+              <w:t xml:space="preserve"> push notifications to let them know it’s their turn</w:t>
+            </w:r>
+          </w:p>
+        </w:tc>
+      </w:tr>
+      <w:tr>
+        <w:trPr>
+          <w:cantSplit/>
+          <w:tblHeader/>
+        </w:trPr>
+        <w:tc>
+          <w:tcPr>
+            <w:tcW w:w="3438" w:type="dxa"/>
+            <w:gridSpan w:val="2"/>
+            <w:tcBorders>
+              <w:top w:val="single" w:sz="6" w:space="0" w:color="auto"/>
+              <w:left w:val="single" w:sz="4" w:space="0" w:color="auto"/>
+              <w:bottom w:val="single" w:sz="6" w:space="0" w:color="auto"/>
+              <w:right w:val="single" w:sz="6" w:space="0" w:color="auto"/>
+            </w:tcBorders>
+          </w:tcPr>
+          <w:p>
+            <w:pPr>
+              <w:pStyle w:val="bp"/>
+              <w:spacing w:before="0" w:after="0"/>
+              <w:rPr>
+                <w:b/>
+              </w:rPr>
+            </w:pPr>
+            <w:r>
+              <w:rPr>
+                <w:b/>
+              </w:rPr>
+              <w:t>Notes:</w:t>
+            </w:r>
+          </w:p>
+        </w:tc>
+        <w:tc>
+          <w:tcPr>
+            <w:tcW w:w="9740" w:type="dxa"/>
+            <w:gridSpan w:val="5"/>
+            <w:tcBorders>
+              <w:top w:val="single" w:sz="6" w:space="0" w:color="auto"/>
+              <w:left w:val="single" w:sz="6" w:space="0" w:color="auto"/>
+              <w:bottom w:val="single" w:sz="6" w:space="0" w:color="auto"/>
+              <w:right w:val="single" w:sz="4" w:space="0" w:color="auto"/>
+            </w:tcBorders>
+          </w:tcPr>
+          <w:p>
+            <w:pPr>
+              <w:pStyle w:val="bp"/>
+              <w:rPr>
+                <w:b/>
+                <w:bCs/>
+                <w:color w:val="FF0000"/>
+                <w:sz w:val="24"/>
+              </w:rPr>
+            </w:pPr>
+          </w:p>
+          <w:p>
+            <w:pPr>
+              <w:pStyle w:val="bp"/>
+              <w:rPr>
+                <w:b/>
+                <w:bCs/>
+                <w:color w:val="FF0000"/>
+                <w:sz w:val="24"/>
+              </w:rPr>
+            </w:pPr>
+          </w:p>
+          <w:p>
+            <w:pPr>
+              <w:pStyle w:val="bp"/>
+              <w:rPr>
+                <w:b/>
+                <w:bCs/>
+                <w:color w:val="FF0000"/>
+                <w:sz w:val="24"/>
+              </w:rPr>
+            </w:pPr>
+          </w:p>
+        </w:tc>
+      </w:tr>
+      <w:tr>
+        <w:trPr>
+          <w:cantSplit/>
+          <w:tblHeader/>
+        </w:trPr>
+        <w:tc>
+          <w:tcPr>
+            <w:tcW w:w="3438" w:type="dxa"/>
+            <w:gridSpan w:val="2"/>
+            <w:tcBorders>
+              <w:top w:val="single" w:sz="6" w:space="0" w:color="auto"/>
+              <w:left w:val="single" w:sz="4" w:space="0" w:color="auto"/>
+              <w:bottom w:val="single" w:sz="4" w:space="0" w:color="auto"/>
+              <w:right w:val="single" w:sz="6" w:space="0" w:color="auto"/>
+            </w:tcBorders>
+          </w:tcPr>
+          <w:p>
+            <w:pPr>
+              <w:pStyle w:val="bp"/>
+              <w:spacing w:before="0" w:after="0"/>
+              <w:rPr>
+                <w:b/>
+              </w:rPr>
+            </w:pPr>
+            <w:r>
+              <w:rPr>
+                <w:b/>
+              </w:rPr>
+              <w:t>Result (Pass/Fail/Warning/Incomplete)</w:t>
+            </w:r>
+          </w:p>
+        </w:tc>
+        <w:tc>
+          <w:tcPr>
+            <w:tcW w:w="9740" w:type="dxa"/>
+            <w:gridSpan w:val="5"/>
+            <w:tcBorders>
+              <w:top w:val="single" w:sz="6" w:space="0" w:color="auto"/>
+              <w:left w:val="single" w:sz="6" w:space="0" w:color="auto"/>
+              <w:bottom w:val="single" w:sz="4" w:space="0" w:color="auto"/>
+              <w:right w:val="single" w:sz="4" w:space="0" w:color="auto"/>
+            </w:tcBorders>
+          </w:tcPr>
+          <w:p>
+            <w:pPr>
+              <w:pStyle w:val="bp"/>
+              <w:rPr>
+                <w:b/>
+                <w:bCs/>
+                <w:color w:val="FF0000"/>
+                <w:sz w:val="24"/>
+              </w:rPr>
+            </w:pPr>
+          </w:p>
+        </w:tc>
+      </w:tr>
+      <w:tr>
+        <w:tblPrEx>
+          <w:tblBorders>
+            <w:top w:val="single" w:sz="6" w:space="0" w:color="auto"/>
+            <w:left w:val="single" w:sz="6" w:space="0" w:color="auto"/>
+            <w:bottom w:val="single" w:sz="6" w:space="0" w:color="auto"/>
+            <w:right w:val="single" w:sz="6" w:space="0" w:color="auto"/>
+            <w:insideH w:val="single" w:sz="6" w:space="0" w:color="auto"/>
+            <w:insideV w:val="single" w:sz="6" w:space="0" w:color="auto"/>
+          </w:tblBorders>
+        </w:tblPrEx>
+        <w:trPr>
+          <w:cantSplit/>
+          <w:trHeight w:val="80"/>
+          <w:tblHeader/>
+        </w:trPr>
+        <w:tc>
+          <w:tcPr>
+            <w:tcW w:w="558" w:type="dxa"/>
+            <w:tcBorders>
+              <w:bottom w:val="single" w:sz="4" w:space="0" w:color="auto"/>
+              <w:right w:val="single" w:sz="4" w:space="0" w:color="auto"/>
+            </w:tcBorders>
+            <w:shd w:val="clear" w:color="auto" w:fill="C0C0C0"/>
+          </w:tcPr>
+          <w:p>
+            <w:pPr>
+              <w:pStyle w:val="proc"/>
+              <w:numPr>
+                <w:ilvl w:val="0"/>
+                <w:numId w:val="0"/>
+              </w:numPr>
+              <w:jc w:val="center"/>
+              <w:rPr>
+                <w:sz w:val="24"/>
+              </w:rPr>
+            </w:pPr>
+          </w:p>
+        </w:tc>
+        <w:tc>
+          <w:tcPr>
+            <w:tcW w:w="5596" w:type="dxa"/>
+            <w:gridSpan w:val="3"/>
+            <w:tcBorders>
+              <w:left w:val="single" w:sz="4" w:space="0" w:color="auto"/>
+              <w:bottom w:val="single" w:sz="4" w:space="0" w:color="auto"/>
+            </w:tcBorders>
+            <w:shd w:val="clear" w:color="auto" w:fill="C0C0C0"/>
+          </w:tcPr>
+          <w:p>
+            <w:pPr>
+              <w:pStyle w:val="proc"/>
+              <w:numPr>
+                <w:ilvl w:val="0"/>
+                <w:numId w:val="0"/>
+              </w:numPr>
+              <w:jc w:val="center"/>
+              <w:rPr>
+                <w:sz w:val="24"/>
+              </w:rPr>
+            </w:pPr>
+            <w:r>
+              <w:rPr>
+                <w:b/>
+                <w:sz w:val="24"/>
+              </w:rPr>
+              <w:t>TEST STEP</w:t>
+            </w:r>
+          </w:p>
+        </w:tc>
+        <w:tc>
+          <w:tcPr>
+            <w:tcW w:w="5596" w:type="dxa"/>
+            <w:shd w:val="clear" w:color="auto" w:fill="C0C0C0"/>
+          </w:tcPr>
+          <w:p>
+            <w:pPr>
+              <w:pStyle w:val="bp"/>
+              <w:jc w:val="center"/>
+              <w:rPr>
+                <w:sz w:val="24"/>
+              </w:rPr>
+            </w:pPr>
+            <w:r>
+              <w:rPr>
+                <w:b/>
+                <w:sz w:val="24"/>
+              </w:rPr>
+              <w:t>EXPECTED TEST RESULTS</w:t>
+            </w:r>
+          </w:p>
+        </w:tc>
+        <w:tc>
+          <w:tcPr>
+            <w:tcW w:w="714" w:type="dxa"/>
+            <w:shd w:val="clear" w:color="auto" w:fill="C0C0C0"/>
+          </w:tcPr>
+          <w:p>
+            <w:pPr>
+              <w:pStyle w:val="RowHeadings"/>
+              <w:spacing w:before="80" w:after="80"/>
+              <w:jc w:val="center"/>
+              <w:rPr>
+                <w:rFonts w:ascii="Times New Roman" w:hAnsi="Times New Roman"/>
+                <w:sz w:val="22"/>
+              </w:rPr>
+            </w:pPr>
+            <w:r>
+              <w:rPr>
+                <w:rFonts w:ascii="Times New Roman" w:hAnsi="Times New Roman"/>
+                <w:sz w:val="22"/>
+              </w:rPr>
+              <w:t>P</w:t>
+            </w:r>
+          </w:p>
+        </w:tc>
+        <w:tc>
+          <w:tcPr>
+            <w:tcW w:w="714" w:type="dxa"/>
+            <w:shd w:val="clear" w:color="auto" w:fill="C0C0C0"/>
+          </w:tcPr>
+          <w:p>
+            <w:pPr>
+              <w:pStyle w:val="RowHeadings"/>
+              <w:spacing w:before="80" w:after="80"/>
+              <w:jc w:val="center"/>
+              <w:rPr>
+                <w:rFonts w:ascii="Times New Roman" w:hAnsi="Times New Roman"/>
+                <w:sz w:val="22"/>
+              </w:rPr>
+            </w:pPr>
+            <w:r>
+              <w:rPr>
+                <w:rFonts w:ascii="Times New Roman" w:hAnsi="Times New Roman"/>
+                <w:sz w:val="22"/>
+              </w:rPr>
+              <w:t>F</w:t>
+            </w:r>
+          </w:p>
+        </w:tc>
+      </w:tr>
+      <w:tr>
+        <w:tblPrEx>
+          <w:tblBorders>
+            <w:top w:val="single" w:sz="6" w:space="0" w:color="auto"/>
+            <w:left w:val="single" w:sz="6" w:space="0" w:color="auto"/>
+            <w:bottom w:val="single" w:sz="6" w:space="0" w:color="auto"/>
+            <w:right w:val="single" w:sz="6" w:space="0" w:color="auto"/>
+            <w:insideH w:val="single" w:sz="6" w:space="0" w:color="auto"/>
+            <w:insideV w:val="single" w:sz="6" w:space="0" w:color="auto"/>
+          </w:tblBorders>
+        </w:tblPrEx>
+        <w:trPr>
+          <w:cantSplit/>
+          <w:trHeight w:val="80"/>
+        </w:trPr>
+        <w:tc>
+          <w:tcPr>
+            <w:tcW w:w="558" w:type="dxa"/>
+            <w:tcBorders>
+              <w:top w:val="single" w:sz="4" w:space="0" w:color="auto"/>
+              <w:right w:val="single" w:sz="4" w:space="0" w:color="auto"/>
+            </w:tcBorders>
+          </w:tcPr>
+          <w:p>
+            <w:pPr>
+              <w:pStyle w:val="proc"/>
+              <w:numPr>
+                <w:ilvl w:val="0"/>
+                <w:numId w:val="31"/>
+              </w:numPr>
+              <w:rPr>
+                <w:sz w:val="24"/>
+              </w:rPr>
+            </w:pPr>
+          </w:p>
+        </w:tc>
+        <w:tc>
+          <w:tcPr>
+            <w:tcW w:w="5596" w:type="dxa"/>
+            <w:gridSpan w:val="3"/>
+            <w:tcBorders>
+              <w:top w:val="single" w:sz="4" w:space="0" w:color="auto"/>
+              <w:left w:val="single" w:sz="4" w:space="0" w:color="auto"/>
+            </w:tcBorders>
+          </w:tcPr>
+          <w:p>
+            <w:pPr>
+              <w:pStyle w:val="proc"/>
+              <w:numPr>
+                <w:ilvl w:val="0"/>
+                <w:numId w:val="0"/>
+              </w:numPr>
+              <w:rPr>
+                <w:sz w:val="24"/>
+              </w:rPr>
+            </w:pPr>
+            <w:r>
+              <w:rPr>
+                <w:sz w:val="24"/>
+              </w:rPr>
+              <w:t xml:space="preserve">Player1 starts a game </w:t>
+            </w:r>
+          </w:p>
+        </w:tc>
+        <w:tc>
+          <w:tcPr>
+            <w:tcW w:w="5596" w:type="dxa"/>
+          </w:tcPr>
+          <w:p>
+            <w:pPr>
+              <w:pStyle w:val="bp"/>
+              <w:rPr>
+                <w:sz w:val="24"/>
+              </w:rPr>
+            </w:pPr>
+            <w:r>
+              <w:rPr>
+                <w:sz w:val="24"/>
+              </w:rPr>
+              <w:t xml:space="preserve">The player can complete </w:t>
+            </w:r>
+            <w:r>
+              <w:rPr>
+                <w:sz w:val="24"/>
+              </w:rPr>
+              <w:t>their turn</w:t>
+            </w:r>
+          </w:p>
+        </w:tc>
+        <w:tc>
+          <w:tcPr>
+            <w:tcW w:w="714" w:type="dxa"/>
+          </w:tcPr>
+          <w:p>
+            <w:pPr>
+              <w:pStyle w:val="RowHeadings"/>
+              <w:spacing w:before="80" w:after="80"/>
+              <w:jc w:val="center"/>
+            </w:pPr>
+          </w:p>
+        </w:tc>
+        <w:tc>
+          <w:tcPr>
+            <w:tcW w:w="714" w:type="dxa"/>
+          </w:tcPr>
+          <w:p>
+            <w:pPr>
+              <w:pStyle w:val="RowHeadings"/>
+              <w:spacing w:before="80" w:after="80"/>
+            </w:pPr>
+          </w:p>
+        </w:tc>
+      </w:tr>
+      <w:tr>
+        <w:tblPrEx>
+          <w:tblBorders>
+            <w:top w:val="single" w:sz="6" w:space="0" w:color="auto"/>
+            <w:left w:val="single" w:sz="6" w:space="0" w:color="auto"/>
+            <w:bottom w:val="single" w:sz="6" w:space="0" w:color="auto"/>
+            <w:right w:val="single" w:sz="6" w:space="0" w:color="auto"/>
+            <w:insideH w:val="single" w:sz="6" w:space="0" w:color="auto"/>
+            <w:insideV w:val="single" w:sz="6" w:space="0" w:color="auto"/>
+          </w:tblBorders>
+        </w:tblPrEx>
+        <w:trPr>
+          <w:cantSplit/>
+          <w:trHeight w:val="80"/>
+        </w:trPr>
+        <w:tc>
+          <w:tcPr>
+            <w:tcW w:w="558" w:type="dxa"/>
+            <w:tcBorders>
+              <w:right w:val="single" w:sz="4" w:space="0" w:color="auto"/>
+            </w:tcBorders>
+          </w:tcPr>
+          <w:p>
+            <w:pPr>
+              <w:pStyle w:val="proc"/>
+              <w:rPr>
+                <w:sz w:val="24"/>
+              </w:rPr>
+            </w:pPr>
+          </w:p>
+        </w:tc>
+        <w:tc>
+          <w:tcPr>
+            <w:tcW w:w="5596" w:type="dxa"/>
+            <w:gridSpan w:val="3"/>
+            <w:tcBorders>
+              <w:left w:val="single" w:sz="4" w:space="0" w:color="auto"/>
+            </w:tcBorders>
+          </w:tcPr>
+          <w:p>
+            <w:pPr>
+              <w:pStyle w:val="proc"/>
+              <w:numPr>
+                <w:ilvl w:val="0"/>
+                <w:numId w:val="0"/>
+              </w:numPr>
+              <w:rPr>
+                <w:sz w:val="24"/>
+              </w:rPr>
+            </w:pPr>
+            <w:r>
+              <w:rPr>
+                <w:sz w:val="24"/>
+              </w:rPr>
+              <w:t>Player2 enters game</w:t>
+            </w:r>
+            <w:r>
+              <w:rPr>
+                <w:sz w:val="24"/>
+              </w:rPr>
+              <w:t xml:space="preserve"> and plays the bottom or round 1</w:t>
+            </w:r>
+          </w:p>
+        </w:tc>
+        <w:tc>
+          <w:tcPr>
+            <w:tcW w:w="5596" w:type="dxa"/>
+          </w:tcPr>
+          <w:p>
+            <w:pPr>
+              <w:pStyle w:val="bp"/>
+              <w:rPr>
+                <w:sz w:val="24"/>
+              </w:rPr>
+            </w:pPr>
+            <w:r>
+              <w:rPr>
+                <w:sz w:val="24"/>
+              </w:rPr>
+              <w:t>Player2 completes round 1</w:t>
+            </w:r>
+          </w:p>
+        </w:tc>
+        <w:tc>
+          <w:tcPr>
+            <w:tcW w:w="714" w:type="dxa"/>
+          </w:tcPr>
+          <w:p>
+            <w:pPr>
+              <w:pStyle w:val="RowHeadings"/>
+              <w:spacing w:before="80" w:after="80"/>
+              <w:jc w:val="center"/>
+            </w:pPr>
+          </w:p>
+        </w:tc>
+        <w:tc>
+          <w:tcPr>
+            <w:tcW w:w="714" w:type="dxa"/>
+          </w:tcPr>
+          <w:p>
+            <w:pPr>
+              <w:pStyle w:val="RowHeadings"/>
+              <w:spacing w:before="80" w:after="80"/>
+            </w:pPr>
+          </w:p>
+        </w:tc>
+      </w:tr>
+      <w:tr>
+        <w:tblPrEx>
+          <w:tblBorders>
+            <w:top w:val="single" w:sz="6" w:space="0" w:color="auto"/>
+            <w:left w:val="single" w:sz="6" w:space="0" w:color="auto"/>
+            <w:bottom w:val="single" w:sz="6" w:space="0" w:color="auto"/>
+            <w:right w:val="single" w:sz="6" w:space="0" w:color="auto"/>
+            <w:insideH w:val="single" w:sz="6" w:space="0" w:color="auto"/>
+            <w:insideV w:val="single" w:sz="6" w:space="0" w:color="auto"/>
+          </w:tblBorders>
+        </w:tblPrEx>
+        <w:trPr>
+          <w:cantSplit/>
+          <w:trHeight w:val="80"/>
+        </w:trPr>
+        <w:tc>
+          <w:tcPr>
+            <w:tcW w:w="558" w:type="dxa"/>
+            <w:tcBorders>
+              <w:right w:val="single" w:sz="4" w:space="0" w:color="auto"/>
+            </w:tcBorders>
+          </w:tcPr>
+          <w:p>
+            <w:pPr>
+              <w:pStyle w:val="proc"/>
+              <w:rPr>
+                <w:sz w:val="24"/>
+              </w:rPr>
+            </w:pPr>
+          </w:p>
+        </w:tc>
+        <w:tc>
+          <w:tcPr>
+            <w:tcW w:w="5596" w:type="dxa"/>
+            <w:gridSpan w:val="3"/>
+            <w:tcBorders>
+              <w:left w:val="single" w:sz="4" w:space="0" w:color="auto"/>
+            </w:tcBorders>
+          </w:tcPr>
+          <w:p>
+            <w:pPr>
+              <w:pStyle w:val="proc"/>
+              <w:numPr>
+                <w:ilvl w:val="0"/>
+                <w:numId w:val="0"/>
+              </w:numPr>
+              <w:rPr>
+                <w:sz w:val="24"/>
+              </w:rPr>
+            </w:pPr>
+            <w:r>
+              <w:rPr>
+                <w:sz w:val="24"/>
+              </w:rPr>
+              <w:t xml:space="preserve">Player2 </w:t>
+            </w:r>
+            <w:r>
+              <w:rPr>
+                <w:sz w:val="24"/>
+              </w:rPr>
+              <w:t>plays the top of round 2</w:t>
+            </w:r>
+          </w:p>
+        </w:tc>
+        <w:tc>
+          <w:tcPr>
+            <w:tcW w:w="5596" w:type="dxa"/>
+          </w:tcPr>
+          <w:p>
+            <w:pPr>
+              <w:pStyle w:val="bp"/>
+              <w:rPr>
+                <w:sz w:val="24"/>
+              </w:rPr>
+            </w:pPr>
+            <w:r>
+              <w:rPr>
+                <w:sz w:val="24"/>
+              </w:rPr>
+              <w:t>Player2 complete</w:t>
+            </w:r>
+            <w:r>
+              <w:rPr>
+                <w:sz w:val="24"/>
+              </w:rPr>
+              <w:t>s</w:t>
+            </w:r>
+            <w:r>
+              <w:rPr>
+                <w:sz w:val="24"/>
+              </w:rPr>
+              <w:t xml:space="preserve"> their turn</w:t>
+            </w:r>
+            <w:r>
+              <w:rPr>
+                <w:sz w:val="24"/>
+              </w:rPr>
+              <w:t xml:space="preserve"> </w:t>
+            </w:r>
+          </w:p>
+        </w:tc>
+        <w:tc>
+          <w:tcPr>
+            <w:tcW w:w="714" w:type="dxa"/>
+          </w:tcPr>
+          <w:p>
+            <w:pPr>
+              <w:pStyle w:val="RowHeadings"/>
+              <w:spacing w:before="80" w:after="80"/>
+              <w:jc w:val="center"/>
+            </w:pPr>
+          </w:p>
+        </w:tc>
+        <w:tc>
+          <w:tcPr>
+            <w:tcW w:w="714" w:type="dxa"/>
+          </w:tcPr>
+          <w:p>
+            <w:pPr>
+              <w:pStyle w:val="RowHeadings"/>
+              <w:spacing w:before="80" w:after="80"/>
+            </w:pPr>
+          </w:p>
+        </w:tc>
+      </w:tr>
+      <w:tr>
+        <w:tblPrEx>
+          <w:tblBorders>
+            <w:top w:val="single" w:sz="6" w:space="0" w:color="auto"/>
+            <w:left w:val="single" w:sz="6" w:space="0" w:color="auto"/>
+            <w:bottom w:val="single" w:sz="6" w:space="0" w:color="auto"/>
+            <w:right w:val="single" w:sz="6" w:space="0" w:color="auto"/>
+            <w:insideH w:val="single" w:sz="6" w:space="0" w:color="auto"/>
+            <w:insideV w:val="single" w:sz="6" w:space="0" w:color="auto"/>
+          </w:tblBorders>
+        </w:tblPrEx>
+        <w:trPr>
+          <w:cantSplit/>
+          <w:trHeight w:val="80"/>
+        </w:trPr>
+        <w:tc>
+          <w:tcPr>
+            <w:tcW w:w="558" w:type="dxa"/>
+            <w:tcBorders>
+              <w:right w:val="single" w:sz="4" w:space="0" w:color="auto"/>
+            </w:tcBorders>
+          </w:tcPr>
+          <w:p>
+            <w:pPr>
+              <w:pStyle w:val="proc"/>
+              <w:rPr>
+                <w:sz w:val="24"/>
+              </w:rPr>
+            </w:pPr>
+          </w:p>
+        </w:tc>
+        <w:tc>
+          <w:tcPr>
+            <w:tcW w:w="5596" w:type="dxa"/>
+            <w:gridSpan w:val="3"/>
+            <w:tcBorders>
+              <w:left w:val="single" w:sz="4" w:space="0" w:color="auto"/>
+            </w:tcBorders>
+          </w:tcPr>
+          <w:p>
+            <w:pPr>
+              <w:pStyle w:val="proc"/>
+              <w:numPr>
+                <w:ilvl w:val="0"/>
+                <w:numId w:val="0"/>
+              </w:numPr>
+              <w:rPr>
+                <w:sz w:val="24"/>
+              </w:rPr>
+            </w:pPr>
+            <w:r>
+              <w:rPr>
+                <w:sz w:val="24"/>
+              </w:rPr>
+              <w:t>Player1 plays the bottom of round 2</w:t>
+            </w:r>
+          </w:p>
+        </w:tc>
+        <w:tc>
+          <w:tcPr>
+            <w:tcW w:w="5596" w:type="dxa"/>
+          </w:tcPr>
+          <w:p>
+            <w:pPr>
+              <w:pStyle w:val="bp"/>
+              <w:rPr>
+                <w:sz w:val="24"/>
+              </w:rPr>
+            </w:pPr>
+            <w:r>
+              <w:rPr>
+                <w:sz w:val="24"/>
+              </w:rPr>
+              <w:t>Player1</w:t>
+            </w:r>
+            <w:r>
+              <w:rPr>
+                <w:sz w:val="24"/>
+              </w:rPr>
+              <w:t xml:space="preserve"> </w:t>
+            </w:r>
+            <w:r>
+              <w:rPr>
+                <w:sz w:val="24"/>
+              </w:rPr>
+              <w:t>completes 2</w:t>
+            </w:r>
+          </w:p>
+        </w:tc>
+        <w:tc>
+          <w:tcPr>
+            <w:tcW w:w="714" w:type="dxa"/>
+          </w:tcPr>
+          <w:p>
+            <w:pPr>
+              <w:pStyle w:val="RowHeadings"/>
+              <w:spacing w:before="80" w:after="80"/>
+              <w:jc w:val="center"/>
+            </w:pPr>
+          </w:p>
+        </w:tc>
+        <w:tc>
+          <w:tcPr>
+            <w:tcW w:w="714" w:type="dxa"/>
+          </w:tcPr>
+          <w:p>
+            <w:pPr>
+              <w:pStyle w:val="RowHeadings"/>
+              <w:spacing w:before="80" w:after="80"/>
+            </w:pPr>
+          </w:p>
+        </w:tc>
+      </w:tr>
+      <w:tr>
+        <w:tblPrEx>
+          <w:tblBorders>
+            <w:top w:val="single" w:sz="6" w:space="0" w:color="auto"/>
+            <w:left w:val="single" w:sz="6" w:space="0" w:color="auto"/>
+            <w:bottom w:val="single" w:sz="6" w:space="0" w:color="auto"/>
+            <w:right w:val="single" w:sz="6" w:space="0" w:color="auto"/>
+            <w:insideH w:val="single" w:sz="6" w:space="0" w:color="auto"/>
+            <w:insideV w:val="single" w:sz="6" w:space="0" w:color="auto"/>
+          </w:tblBorders>
+        </w:tblPrEx>
+        <w:trPr>
+          <w:cantSplit/>
+          <w:trHeight w:val="80"/>
+        </w:trPr>
+        <w:tc>
+          <w:tcPr>
+            <w:tcW w:w="558" w:type="dxa"/>
+            <w:tcBorders>
+              <w:right w:val="single" w:sz="4" w:space="0" w:color="auto"/>
+            </w:tcBorders>
+          </w:tcPr>
+          <w:p>
+            <w:pPr>
+              <w:pStyle w:val="proc"/>
+              <w:rPr>
+                <w:sz w:val="24"/>
+              </w:rPr>
+            </w:pPr>
+          </w:p>
+        </w:tc>
+        <w:tc>
+          <w:tcPr>
+            <w:tcW w:w="5596" w:type="dxa"/>
+            <w:gridSpan w:val="3"/>
+            <w:tcBorders>
+              <w:left w:val="single" w:sz="4" w:space="0" w:color="auto"/>
+            </w:tcBorders>
+          </w:tcPr>
+          <w:p>
+            <w:pPr>
+              <w:pStyle w:val="proc"/>
+              <w:numPr>
+                <w:ilvl w:val="0"/>
+                <w:numId w:val="0"/>
+              </w:numPr>
+              <w:rPr>
+                <w:sz w:val="24"/>
+              </w:rPr>
+            </w:pPr>
+            <w:r>
+              <w:rPr>
+                <w:sz w:val="24"/>
+              </w:rPr>
+              <w:t>Player</w:t>
+            </w:r>
+            <w:r>
+              <w:rPr>
+                <w:sz w:val="24"/>
+              </w:rPr>
+              <w:t>1</w:t>
+            </w:r>
+            <w:r>
+              <w:rPr>
+                <w:sz w:val="24"/>
+              </w:rPr>
+              <w:t xml:space="preserve"> plays the top of round </w:t>
+            </w:r>
+            <w:r>
+              <w:rPr>
+                <w:sz w:val="24"/>
+              </w:rPr>
+              <w:t>3</w:t>
+            </w:r>
+          </w:p>
+        </w:tc>
+        <w:tc>
+          <w:tcPr>
+            <w:tcW w:w="5596" w:type="dxa"/>
+          </w:tcPr>
+          <w:p>
+            <w:pPr>
+              <w:pStyle w:val="bp"/>
+              <w:rPr>
+                <w:sz w:val="24"/>
+              </w:rPr>
+            </w:pPr>
+            <w:r>
+              <w:rPr>
+                <w:sz w:val="24"/>
+              </w:rPr>
+              <w:t>Player</w:t>
+            </w:r>
+            <w:r>
+              <w:rPr>
+                <w:sz w:val="24"/>
+              </w:rPr>
+              <w:t>2</w:t>
+            </w:r>
+            <w:r>
+              <w:rPr>
+                <w:sz w:val="24"/>
+              </w:rPr>
+              <w:t xml:space="preserve"> completes their turn </w:t>
+            </w:r>
+          </w:p>
+        </w:tc>
+        <w:tc>
+          <w:tcPr>
+            <w:tcW w:w="714" w:type="dxa"/>
+          </w:tcPr>
+          <w:p>
+            <w:pPr>
+              <w:pStyle w:val="RowHeadings"/>
+              <w:spacing w:before="80" w:after="80"/>
+              <w:jc w:val="center"/>
+            </w:pPr>
+          </w:p>
+        </w:tc>
+        <w:tc>
+          <w:tcPr>
+            <w:tcW w:w="714" w:type="dxa"/>
+          </w:tcPr>
+          <w:p>
+            <w:pPr>
+              <w:pStyle w:val="RowHeadings"/>
+              <w:spacing w:before="80" w:after="80"/>
+            </w:pPr>
+          </w:p>
+        </w:tc>
+      </w:tr>
+      <w:tr>
+        <w:tblPrEx>
+          <w:tblBorders>
+            <w:top w:val="single" w:sz="6" w:space="0" w:color="auto"/>
+            <w:left w:val="single" w:sz="6" w:space="0" w:color="auto"/>
+            <w:bottom w:val="single" w:sz="6" w:space="0" w:color="auto"/>
+            <w:right w:val="single" w:sz="6" w:space="0" w:color="auto"/>
+            <w:insideH w:val="single" w:sz="6" w:space="0" w:color="auto"/>
+            <w:insideV w:val="single" w:sz="6" w:space="0" w:color="auto"/>
+          </w:tblBorders>
+        </w:tblPrEx>
+        <w:trPr>
+          <w:cantSplit/>
+          <w:trHeight w:val="80"/>
+        </w:trPr>
+        <w:tc>
+          <w:tcPr>
+            <w:tcW w:w="558" w:type="dxa"/>
+            <w:tcBorders>
+              <w:right w:val="single" w:sz="4" w:space="0" w:color="auto"/>
+            </w:tcBorders>
+          </w:tcPr>
+          <w:p>
+            <w:pPr>
+              <w:pStyle w:val="proc"/>
+              <w:rPr>
+                <w:sz w:val="24"/>
+              </w:rPr>
+            </w:pPr>
+          </w:p>
+        </w:tc>
+        <w:tc>
+          <w:tcPr>
+            <w:tcW w:w="5596" w:type="dxa"/>
+            <w:gridSpan w:val="3"/>
+            <w:tcBorders>
+              <w:left w:val="single" w:sz="4" w:space="0" w:color="auto"/>
+            </w:tcBorders>
+          </w:tcPr>
+          <w:p>
+            <w:pPr>
+              <w:pStyle w:val="proc"/>
+              <w:numPr>
+                <w:ilvl w:val="0"/>
+                <w:numId w:val="0"/>
+              </w:numPr>
+              <w:rPr>
+                <w:sz w:val="24"/>
+              </w:rPr>
+            </w:pPr>
+            <w:r>
+              <w:rPr>
+                <w:sz w:val="24"/>
+              </w:rPr>
+              <w:t>System sends a push notification to player one</w:t>
+            </w:r>
+          </w:p>
+        </w:tc>
+        <w:tc>
+          <w:tcPr>
+            <w:tcW w:w="5596" w:type="dxa"/>
+          </w:tcPr>
+          <w:p>
+            <w:pPr>
+              <w:pStyle w:val="bp"/>
+              <w:rPr>
+                <w:sz w:val="24"/>
+              </w:rPr>
+            </w:pPr>
+            <w:r>
+              <w:rPr>
+                <w:sz w:val="24"/>
+              </w:rPr>
+              <w:t>Player</w:t>
+            </w:r>
+            <w:r>
+              <w:rPr>
+                <w:sz w:val="24"/>
+              </w:rPr>
+              <w:t>2</w:t>
+            </w:r>
+            <w:r>
+              <w:rPr>
+                <w:sz w:val="24"/>
+              </w:rPr>
+              <w:t xml:space="preserve"> receives a push notification telling them it’s their turn</w:t>
+            </w:r>
+          </w:p>
+        </w:tc>
+        <w:tc>
+          <w:tcPr>
+            <w:tcW w:w="714" w:type="dxa"/>
+          </w:tcPr>
+          <w:p>
+            <w:pPr>
+              <w:pStyle w:val="RowHeadings"/>
+              <w:spacing w:before="80" w:after="80"/>
+              <w:jc w:val="center"/>
+            </w:pPr>
+          </w:p>
+        </w:tc>
+        <w:tc>
+          <w:tcPr>
+            <w:tcW w:w="714" w:type="dxa"/>
+          </w:tcPr>
+          <w:p>
+            <w:pPr>
+              <w:pStyle w:val="RowHeadings"/>
+              <w:spacing w:before="80" w:after="80"/>
+            </w:pPr>
+          </w:p>
+        </w:tc>
+      </w:tr>
+    </w:tbl>
+    <w:p>
       <w:pPr>
         <w:pStyle w:val="bp"/>
         <w:spacing w:before="0" w:after="0"/>
-        <w:rPr>
-          <w:color w:val="0000FF"/>
-        </w:rPr>
-      </w:pPr>
-    </w:p>
-    <w:p>
-      <w:pPr>
-        <w:pStyle w:val="bp"/>
-        <w:spacing w:before="0" w:after="0"/>
-        <w:rPr>
-          <w:color w:val="0000FF"/>
-        </w:rPr>
-      </w:pPr>
-    </w:p>
-    <w:p>
-      <w:pPr>
-        <w:pStyle w:val="bp"/>
-        <w:spacing w:before="0" w:after="0"/>
-        <w:rPr>
-          <w:color w:val="0000FF"/>
-        </w:rPr>
-      </w:pPr>
-    </w:p>
-    <w:p>
-      <w:pPr>
-        <w:pStyle w:val="bp"/>
-        <w:spacing w:before="0" w:after="0"/>
-        <w:rPr>
-          <w:color w:val="0000FF"/>
-        </w:rPr>
-      </w:pPr>
-    </w:p>
-    <w:p>
-      <w:pPr>
-        <w:pStyle w:val="bp"/>
-        <w:spacing w:before="0" w:after="0"/>
-        <w:rPr>
-          <w:color w:val="0000FF"/>
-        </w:rPr>
-      </w:pPr>
-    </w:p>
-    <w:p>
-      <w:pPr>
-        <w:pStyle w:val="bp"/>
-        <w:spacing w:before="0" w:after="0"/>
-        <w:rPr>
-          <w:color w:val="0000FF"/>
-        </w:rPr>
       </w:pPr>
       <w:bookmarkStart w:id="0" w:name="_GoBack"/>
       <w:bookmarkEnd w:id="0"/>
@@ -1054,7 +2569,7 @@
 </file>
 
 <file path=word/endnotes.xml><?xml version="1.0" encoding="utf-8"?>
-<w:endnotes xmlns:wpc="http://schemas.microsoft.com/office/word/2010/wordprocessingCanvas" xmlns:mc="http://schemas.openxmlformats.org/markup-compatibility/2006" xmlns:o="urn:schemas-microsoft-com:office:office" xmlns:r="http://schemas.openxmlformats.org/officeDocument/2006/relationships" xmlns:m="http://schemas.openxmlformats.org/officeDocument/2006/math" xmlns:v="urn:schemas-microsoft-com:vml" xmlns:wp14="http://schemas.microsoft.com/office/word/2010/wordprocessingDrawing" xmlns:wp="http://schemas.openxmlformats.org/drawingml/2006/wordprocessingDrawing" xmlns:w10="urn:schemas-microsoft-com:office:word" xmlns:w="http://schemas.openxmlformats.org/wordprocessingml/2006/main" xmlns:w14="http://schemas.microsoft.com/office/word/2010/wordml" xmlns:w15="http://schemas.microsoft.com/office/word/2012/wordml" xmlns:wpg="http://schemas.microsoft.com/office/word/2010/wordprocessingGroup" xmlns:wpi="http://schemas.microsoft.com/office/word/2010/wordprocessingInk" xmlns:wne="http://schemas.microsoft.com/office/word/2006/wordml" xmlns:wps="http://schemas.microsoft.com/office/word/2010/wordprocessingShape" mc:Ignorable="w14 w15 wp14">
+<w:endnotes xmlns:wpc="http://schemas.microsoft.com/office/word/2010/wordprocessingCanvas" xmlns:cx="http://schemas.microsoft.com/office/drawing/2014/chartex" xmlns:cx1="http://schemas.microsoft.com/office/drawing/2015/9/8/chartex" xmlns:mc="http://schemas.openxmlformats.org/markup-compatibility/2006" xmlns:o="urn:schemas-microsoft-com:office:office" xmlns:r="http://schemas.openxmlformats.org/officeDocument/2006/relationships" xmlns:m="http://schemas.openxmlformats.org/officeDocument/2006/math" xmlns:v="urn:schemas-microsoft-com:vml" xmlns:wp14="http://schemas.microsoft.com/office/word/2010/wordprocessingDrawing" xmlns:wp="http://schemas.openxmlformats.org/drawingml/2006/wordprocessingDrawing" xmlns:w10="urn:schemas-microsoft-com:office:word" xmlns:w="http://schemas.openxmlformats.org/wordprocessingml/2006/main" xmlns:w14="http://schemas.microsoft.com/office/word/2010/wordml" xmlns:w15="http://schemas.microsoft.com/office/word/2012/wordml" xmlns:w16se="http://schemas.microsoft.com/office/word/2015/wordml/symex" xmlns:wpg="http://schemas.microsoft.com/office/word/2010/wordprocessingGroup" xmlns:wpi="http://schemas.microsoft.com/office/word/2010/wordprocessingInk" xmlns:wne="http://schemas.microsoft.com/office/word/2006/wordml" xmlns:wps="http://schemas.microsoft.com/office/word/2010/wordprocessingShape" mc:Ignorable="w14 w15 w16se wp14">
   <w:endnote w:type="separator" w:id="-1">
     <w:p>
       <w:r>
@@ -1073,7 +2588,7 @@
 </file>
 
 <file path=word/footer1.xml><?xml version="1.0" encoding="utf-8"?>
-<w:ftr xmlns:wpc="http://schemas.microsoft.com/office/word/2010/wordprocessingCanvas" xmlns:mc="http://schemas.openxmlformats.org/markup-compatibility/2006" xmlns:o="urn:schemas-microsoft-com:office:office" xmlns:r="http://schemas.openxmlformats.org/officeDocument/2006/relationships" xmlns:m="http://schemas.openxmlformats.org/officeDocument/2006/math" xmlns:v="urn:schemas-microsoft-com:vml" xmlns:wp14="http://schemas.microsoft.com/office/word/2010/wordprocessingDrawing" xmlns:wp="http://schemas.openxmlformats.org/drawingml/2006/wordprocessingDrawing" xmlns:w10="urn:schemas-microsoft-com:office:word" xmlns:w="http://schemas.openxmlformats.org/wordprocessingml/2006/main" xmlns:w14="http://schemas.microsoft.com/office/word/2010/wordml" xmlns:w15="http://schemas.microsoft.com/office/word/2012/wordml" xmlns:wpg="http://schemas.microsoft.com/office/word/2010/wordprocessingGroup" xmlns:wpi="http://schemas.microsoft.com/office/word/2010/wordprocessingInk" xmlns:wne="http://schemas.microsoft.com/office/word/2006/wordml" xmlns:wps="http://schemas.microsoft.com/office/word/2010/wordprocessingShape" mc:Ignorable="w14 w15 wp14">
+<w:ftr xmlns:wpc="http://schemas.microsoft.com/office/word/2010/wordprocessingCanvas" xmlns:cx="http://schemas.microsoft.com/office/drawing/2014/chartex" xmlns:cx1="http://schemas.microsoft.com/office/drawing/2015/9/8/chartex" xmlns:mc="http://schemas.openxmlformats.org/markup-compatibility/2006" xmlns:o="urn:schemas-microsoft-com:office:office" xmlns:r="http://schemas.openxmlformats.org/officeDocument/2006/relationships" xmlns:m="http://schemas.openxmlformats.org/officeDocument/2006/math" xmlns:v="urn:schemas-microsoft-com:vml" xmlns:wp14="http://schemas.microsoft.com/office/word/2010/wordprocessingDrawing" xmlns:wp="http://schemas.openxmlformats.org/drawingml/2006/wordprocessingDrawing" xmlns:w10="urn:schemas-microsoft-com:office:word" xmlns:w="http://schemas.openxmlformats.org/wordprocessingml/2006/main" xmlns:w14="http://schemas.microsoft.com/office/word/2010/wordml" xmlns:w15="http://schemas.microsoft.com/office/word/2012/wordml" xmlns:w16se="http://schemas.microsoft.com/office/word/2015/wordml/symex" xmlns:wpg="http://schemas.microsoft.com/office/word/2010/wordprocessingGroup" xmlns:wpi="http://schemas.microsoft.com/office/word/2010/wordprocessingInk" xmlns:wne="http://schemas.microsoft.com/office/word/2006/wordml" xmlns:wps="http://schemas.microsoft.com/office/word/2010/wordprocessingShape" mc:Ignorable="w14 w15 w16se wp14">
   <w:p>
     <w:pPr>
       <w:pStyle w:val="Footer"/>
@@ -1111,7 +2626,7 @@
 </file>
 
 <file path=word/footer2.xml><?xml version="1.0" encoding="utf-8"?>
-<w:ftr xmlns:wpc="http://schemas.microsoft.com/office/word/2010/wordprocessingCanvas" xmlns:mc="http://schemas.openxmlformats.org/markup-compatibility/2006" xmlns:o="urn:schemas-microsoft-com:office:office" xmlns:r="http://schemas.openxmlformats.org/officeDocument/2006/relationships" xmlns:m="http://schemas.openxmlformats.org/officeDocument/2006/math" xmlns:v="urn:schemas-microsoft-com:vml" xmlns:wp14="http://schemas.microsoft.com/office/word/2010/wordprocessingDrawing" xmlns:wp="http://schemas.openxmlformats.org/drawingml/2006/wordprocessingDrawing" xmlns:w10="urn:schemas-microsoft-com:office:word" xmlns:w="http://schemas.openxmlformats.org/wordprocessingml/2006/main" xmlns:w14="http://schemas.microsoft.com/office/word/2010/wordml" xmlns:w15="http://schemas.microsoft.com/office/word/2012/wordml" xmlns:wpg="http://schemas.microsoft.com/office/word/2010/wordprocessingGroup" xmlns:wpi="http://schemas.microsoft.com/office/word/2010/wordprocessingInk" xmlns:wne="http://schemas.microsoft.com/office/word/2006/wordml" xmlns:wps="http://schemas.microsoft.com/office/word/2010/wordprocessingShape" mc:Ignorable="w14 w15 wp14">
+<w:ftr xmlns:wpc="http://schemas.microsoft.com/office/word/2010/wordprocessingCanvas" xmlns:cx="http://schemas.microsoft.com/office/drawing/2014/chartex" xmlns:cx1="http://schemas.microsoft.com/office/drawing/2015/9/8/chartex" xmlns:mc="http://schemas.openxmlformats.org/markup-compatibility/2006" xmlns:o="urn:schemas-microsoft-com:office:office" xmlns:r="http://schemas.openxmlformats.org/officeDocument/2006/relationships" xmlns:m="http://schemas.openxmlformats.org/officeDocument/2006/math" xmlns:v="urn:schemas-microsoft-com:vml" xmlns:wp14="http://schemas.microsoft.com/office/word/2010/wordprocessingDrawing" xmlns:wp="http://schemas.openxmlformats.org/drawingml/2006/wordprocessingDrawing" xmlns:w10="urn:schemas-microsoft-com:office:word" xmlns:w="http://schemas.openxmlformats.org/wordprocessingml/2006/main" xmlns:w14="http://schemas.microsoft.com/office/word/2010/wordml" xmlns:w15="http://schemas.microsoft.com/office/word/2012/wordml" xmlns:w16se="http://schemas.microsoft.com/office/word/2015/wordml/symex" xmlns:wpg="http://schemas.microsoft.com/office/word/2010/wordprocessingGroup" xmlns:wpi="http://schemas.microsoft.com/office/word/2010/wordprocessingInk" xmlns:wne="http://schemas.microsoft.com/office/word/2006/wordml" xmlns:wps="http://schemas.microsoft.com/office/word/2010/wordprocessingShape" mc:Ignorable="w14 w15 w16se wp14">
   <w:p>
     <w:pPr>
       <w:pStyle w:val="Footer"/>
@@ -1146,7 +2661,7 @@
         <w:rStyle w:val="PageNumber"/>
         <w:noProof/>
       </w:rPr>
-      <w:t>1</w:t>
+      <w:t>2</w:t>
     </w:r>
     <w:r>
       <w:rPr>
@@ -1183,7 +2698,7 @@
         <w:rStyle w:val="PageNumber"/>
         <w:noProof/>
       </w:rPr>
-      <w:t>1</w:t>
+      <w:t>2</w:t>
     </w:r>
     <w:r>
       <w:rPr>
@@ -1206,7 +2721,7 @@
 </file>
 
 <file path=word/footnotes.xml><?xml version="1.0" encoding="utf-8"?>
-<w:footnotes xmlns:wpc="http://schemas.microsoft.com/office/word/2010/wordprocessingCanvas" xmlns:mc="http://schemas.openxmlformats.org/markup-compatibility/2006" xmlns:o="urn:schemas-microsoft-com:office:office" xmlns:r="http://schemas.openxmlformats.org/officeDocument/2006/relationships" xmlns:m="http://schemas.openxmlformats.org/officeDocument/2006/math" xmlns:v="urn:schemas-microsoft-com:vml" xmlns:wp14="http://schemas.microsoft.com/office/word/2010/wordprocessingDrawing" xmlns:wp="http://schemas.openxmlformats.org/drawingml/2006/wordprocessingDrawing" xmlns:w10="urn:schemas-microsoft-com:office:word" xmlns:w="http://schemas.openxmlformats.org/wordprocessingml/2006/main" xmlns:w14="http://schemas.microsoft.com/office/word/2010/wordml" xmlns:w15="http://schemas.microsoft.com/office/word/2012/wordml" xmlns:wpg="http://schemas.microsoft.com/office/word/2010/wordprocessingGroup" xmlns:wpi="http://schemas.microsoft.com/office/word/2010/wordprocessingInk" xmlns:wne="http://schemas.microsoft.com/office/word/2006/wordml" xmlns:wps="http://schemas.microsoft.com/office/word/2010/wordprocessingShape" mc:Ignorable="w14 w15 wp14">
+<w:footnotes xmlns:wpc="http://schemas.microsoft.com/office/word/2010/wordprocessingCanvas" xmlns:cx="http://schemas.microsoft.com/office/drawing/2014/chartex" xmlns:cx1="http://schemas.microsoft.com/office/drawing/2015/9/8/chartex" xmlns:mc="http://schemas.openxmlformats.org/markup-compatibility/2006" xmlns:o="urn:schemas-microsoft-com:office:office" xmlns:r="http://schemas.openxmlformats.org/officeDocument/2006/relationships" xmlns:m="http://schemas.openxmlformats.org/officeDocument/2006/math" xmlns:v="urn:schemas-microsoft-com:vml" xmlns:wp14="http://schemas.microsoft.com/office/word/2010/wordprocessingDrawing" xmlns:wp="http://schemas.openxmlformats.org/drawingml/2006/wordprocessingDrawing" xmlns:w10="urn:schemas-microsoft-com:office:word" xmlns:w="http://schemas.openxmlformats.org/wordprocessingml/2006/main" xmlns:w14="http://schemas.microsoft.com/office/word/2010/wordml" xmlns:w15="http://schemas.microsoft.com/office/word/2012/wordml" xmlns:w16se="http://schemas.microsoft.com/office/word/2015/wordml/symex" xmlns:wpg="http://schemas.microsoft.com/office/word/2010/wordprocessingGroup" xmlns:wpi="http://schemas.microsoft.com/office/word/2010/wordprocessingInk" xmlns:wne="http://schemas.microsoft.com/office/word/2006/wordml" xmlns:wps="http://schemas.microsoft.com/office/word/2010/wordprocessingShape" mc:Ignorable="w14 w15 w16se wp14">
   <w:footnote w:type="separator" w:id="-1">
     <w:p>
       <w:r>
@@ -1225,7 +2740,7 @@
 </file>
 
 <file path=word/header1.xml><?xml version="1.0" encoding="utf-8"?>
-<w:hdr xmlns:wpc="http://schemas.microsoft.com/office/word/2010/wordprocessingCanvas" xmlns:mc="http://schemas.openxmlformats.org/markup-compatibility/2006" xmlns:o="urn:schemas-microsoft-com:office:office" xmlns:r="http://schemas.openxmlformats.org/officeDocument/2006/relationships" xmlns:m="http://schemas.openxmlformats.org/officeDocument/2006/math" xmlns:v="urn:schemas-microsoft-com:vml" xmlns:wp14="http://schemas.microsoft.com/office/word/2010/wordprocessingDrawing" xmlns:wp="http://schemas.openxmlformats.org/drawingml/2006/wordprocessingDrawing" xmlns:w10="urn:schemas-microsoft-com:office:word" xmlns:w="http://schemas.openxmlformats.org/wordprocessingml/2006/main" xmlns:w14="http://schemas.microsoft.com/office/word/2010/wordml" xmlns:w15="http://schemas.microsoft.com/office/word/2012/wordml" xmlns:wpg="http://schemas.microsoft.com/office/word/2010/wordprocessingGroup" xmlns:wpi="http://schemas.microsoft.com/office/word/2010/wordprocessingInk" xmlns:wne="http://schemas.microsoft.com/office/word/2006/wordml" xmlns:wps="http://schemas.microsoft.com/office/word/2010/wordprocessingShape" mc:Ignorable="w14 w15 wp14">
+<w:hdr xmlns:wpc="http://schemas.microsoft.com/office/word/2010/wordprocessingCanvas" xmlns:cx="http://schemas.microsoft.com/office/drawing/2014/chartex" xmlns:cx1="http://schemas.microsoft.com/office/drawing/2015/9/8/chartex" xmlns:mc="http://schemas.openxmlformats.org/markup-compatibility/2006" xmlns:o="urn:schemas-microsoft-com:office:office" xmlns:r="http://schemas.openxmlformats.org/officeDocument/2006/relationships" xmlns:m="http://schemas.openxmlformats.org/officeDocument/2006/math" xmlns:v="urn:schemas-microsoft-com:vml" xmlns:wp14="http://schemas.microsoft.com/office/word/2010/wordprocessingDrawing" xmlns:wp="http://schemas.openxmlformats.org/drawingml/2006/wordprocessingDrawing" xmlns:w10="urn:schemas-microsoft-com:office:word" xmlns:w="http://schemas.openxmlformats.org/wordprocessingml/2006/main" xmlns:w14="http://schemas.microsoft.com/office/word/2010/wordml" xmlns:w15="http://schemas.microsoft.com/office/word/2012/wordml" xmlns:w16se="http://schemas.microsoft.com/office/word/2015/wordml/symex" xmlns:wpg="http://schemas.microsoft.com/office/word/2010/wordprocessingGroup" xmlns:wpi="http://schemas.microsoft.com/office/word/2010/wordprocessingInk" xmlns:wne="http://schemas.microsoft.com/office/word/2006/wordml" xmlns:wps="http://schemas.microsoft.com/office/word/2010/wordprocessingShape" mc:Ignorable="w14 w15 w16se wp14">
   <w:tbl>
     <w:tblPr>
       <w:tblW w:w="0" w:type="auto"/>
@@ -1298,7 +2813,11 @@
         </w:tcPr>
         <w:p>
           <w:r>
-            <w:t>&lt;Test Name&gt;</w:t>
+            <w:rPr>
+              <w:sz w:val="24"/>
+              <w:szCs w:val="24"/>
+            </w:rPr>
+            <w:t>Push Notifications</w:t>
           </w:r>
         </w:p>
       </w:tc>
@@ -1308,7 +2827,10 @@
         </w:tcPr>
         <w:p>
           <w:r>
-            <w:t xml:space="preserve">  Date:  &lt;dd/mmm/yy&gt;</w:t>
+            <w:t xml:space="preserve">  Date:  </w:t>
+          </w:r>
+          <w:r>
+            <w:t>03/09/2018</w:t>
           </w:r>
         </w:p>
       </w:tc>
@@ -1326,7 +2848,7 @@
 </file>
 
 <file path=word/numbering.xml><?xml version="1.0" encoding="utf-8"?>
-<w:numbering xmlns:wpc="http://schemas.microsoft.com/office/word/2010/wordprocessingCanvas" xmlns:mc="http://schemas.openxmlformats.org/markup-compatibility/2006" xmlns:o="urn:schemas-microsoft-com:office:office" xmlns:r="http://schemas.openxmlformats.org/officeDocument/2006/relationships" xmlns:m="http://schemas.openxmlformats.org/officeDocument/2006/math" xmlns:v="urn:schemas-microsoft-com:vml" xmlns:wp14="http://schemas.microsoft.com/office/word/2010/wordprocessingDrawing" xmlns:wp="http://schemas.openxmlformats.org/drawingml/2006/wordprocessingDrawing" xmlns:w10="urn:schemas-microsoft-com:office:word" xmlns:w="http://schemas.openxmlformats.org/wordprocessingml/2006/main" xmlns:w14="http://schemas.microsoft.com/office/word/2010/wordml" xmlns:w15="http://schemas.microsoft.com/office/word/2012/wordml" xmlns:wpg="http://schemas.microsoft.com/office/word/2010/wordprocessingGroup" xmlns:wpi="http://schemas.microsoft.com/office/word/2010/wordprocessingInk" xmlns:wne="http://schemas.microsoft.com/office/word/2006/wordml" xmlns:wps="http://schemas.microsoft.com/office/word/2010/wordprocessingShape" mc:Ignorable="w14 w15 wp14">
+<w:numbering xmlns:wpc="http://schemas.microsoft.com/office/word/2010/wordprocessingCanvas" xmlns:cx="http://schemas.microsoft.com/office/drawing/2014/chartex" xmlns:cx1="http://schemas.microsoft.com/office/drawing/2015/9/8/chartex" xmlns:mc="http://schemas.openxmlformats.org/markup-compatibility/2006" xmlns:o="urn:schemas-microsoft-com:office:office" xmlns:r="http://schemas.openxmlformats.org/officeDocument/2006/relationships" xmlns:m="http://schemas.openxmlformats.org/officeDocument/2006/math" xmlns:v="urn:schemas-microsoft-com:vml" xmlns:wp14="http://schemas.microsoft.com/office/word/2010/wordprocessingDrawing" xmlns:wp="http://schemas.openxmlformats.org/drawingml/2006/wordprocessingDrawing" xmlns:w10="urn:schemas-microsoft-com:office:word" xmlns:w="http://schemas.openxmlformats.org/wordprocessingml/2006/main" xmlns:w14="http://schemas.microsoft.com/office/word/2010/wordml" xmlns:w15="http://schemas.microsoft.com/office/word/2012/wordml" xmlns:w16se="http://schemas.microsoft.com/office/word/2015/wordml/symex" xmlns:wpg="http://schemas.microsoft.com/office/word/2010/wordprocessingGroup" xmlns:wpi="http://schemas.microsoft.com/office/word/2010/wordprocessingInk" xmlns:wne="http://schemas.microsoft.com/office/word/2006/wordml" xmlns:wps="http://schemas.microsoft.com/office/word/2010/wordprocessingShape" mc:Ignorable="w14 w15 w16se wp14">
   <w:abstractNum w:abstractNumId="0" w15:restartNumberingAfterBreak="0">
     <w:nsid w:val="04310E36"/>
     <w:multiLevelType w:val="hybridMultilevel"/>
@@ -4589,11 +6111,23 @@
   <w:num w:numId="30">
     <w:abstractNumId w:val="9"/>
   </w:num>
+  <w:num w:numId="31">
+    <w:abstractNumId w:val="10"/>
+    <w:lvlOverride w:ilvl="0">
+      <w:startOverride w:val="1"/>
+    </w:lvlOverride>
+  </w:num>
+  <w:num w:numId="32">
+    <w:abstractNumId w:val="10"/>
+    <w:lvlOverride w:ilvl="0">
+      <w:startOverride w:val="1"/>
+    </w:lvlOverride>
+  </w:num>
 </w:numbering>
 </file>
 
 <file path=word/styles.xml><?xml version="1.0" encoding="utf-8"?>
-<w:styles xmlns:mc="http://schemas.openxmlformats.org/markup-compatibility/2006" xmlns:r="http://schemas.openxmlformats.org/officeDocument/2006/relationships" xmlns:w="http://schemas.openxmlformats.org/wordprocessingml/2006/main" xmlns:w14="http://schemas.microsoft.com/office/word/2010/wordml" xmlns:w15="http://schemas.microsoft.com/office/word/2012/wordml" mc:Ignorable="w14 w15">
+<w:styles xmlns:mc="http://schemas.openxmlformats.org/markup-compatibility/2006" xmlns:r="http://schemas.openxmlformats.org/officeDocument/2006/relationships" xmlns:w="http://schemas.openxmlformats.org/wordprocessingml/2006/main" xmlns:w14="http://schemas.microsoft.com/office/word/2010/wordml" xmlns:w15="http://schemas.microsoft.com/office/word/2012/wordml" xmlns:w16se="http://schemas.microsoft.com/office/word/2015/wordml/symex" mc:Ignorable="w14 w15 w16se">
   <w:docDefaults>
     <w:rPrDefault>
       <w:rPr>

</xml_diff>